<commit_message>
Update Project Plan Template - English v1.0.docx
</commit_message>
<xml_diff>
--- a/Project Plan Template - English v1.0.docx
+++ b/Project Plan Template - English v1.0.docx
@@ -4490,6 +4490,90 @@
     <w:p>
       <w:pPr>
         <w:pStyle w:val="BodyText"/>
+        <w:spacing w:line="235" w:lineRule="auto"/>
+        <w:ind w:left="135" w:right="316"/>
+      </w:pPr>
+    </w:p>
+    <w:p>
+      <w:pPr>
+        <w:pStyle w:val="BodyText"/>
+        <w:spacing w:line="235" w:lineRule="auto"/>
+        <w:ind w:left="135" w:right="316"/>
+        <w:rPr>
+          <w:rStyle w:val="markedcontent"/>
+        </w:rPr>
+      </w:pPr>
+      <w:r>
+        <w:rPr>
+          <w:rStyle w:val="markedcontent"/>
+        </w:rPr>
+        <w:t>Technologies used will be FastAPI</w:t>
+      </w:r>
+      <w:r>
+        <w:rPr>
+          <w:rStyle w:val="markedcontent"/>
+        </w:rPr>
+        <w:t xml:space="preserve"> </w:t>
+      </w:r>
+      <w:r>
+        <w:rPr>
+          <w:rStyle w:val="markedcontent"/>
+        </w:rPr>
+        <w:t>(for the API portal)</w:t>
+      </w:r>
+      <w:r>
+        <w:rPr>
+          <w:rStyle w:val="markedcontent"/>
+        </w:rPr>
+        <w:t xml:space="preserve">, </w:t>
+      </w:r>
+      <w:r>
+        <w:rPr>
+          <w:rStyle w:val="markedcontent"/>
+        </w:rPr>
+        <w:t>Amazon Cloud and Python</w:t>
+      </w:r>
+      <w:r>
+        <w:br/>
+      </w:r>
+      <w:r>
+        <w:rPr>
+          <w:rStyle w:val="markedcontent"/>
+        </w:rPr>
+        <w:t>as language in the back-end.</w:t>
+      </w:r>
+    </w:p>
+    <w:p>
+      <w:pPr>
+        <w:pStyle w:val="BodyText"/>
+        <w:spacing w:line="235" w:lineRule="auto"/>
+        <w:ind w:left="135" w:right="316"/>
+      </w:pPr>
+      <w:r>
+        <w:br/>
+      </w:r>
+      <w:r>
+        <w:br/>
+      </w:r>
+      <w:r>
+        <w:rPr>
+          <w:rStyle w:val="markedcontent"/>
+        </w:rPr>
+        <w:t>The competences shown by me would be test-driven development, build back-end architecture,</w:t>
+      </w:r>
+      <w:r>
+        <w:br/>
+      </w:r>
+      <w:r>
+        <w:rPr>
+          <w:rStyle w:val="markedcontent"/>
+        </w:rPr>
+        <w:t>implement various development principles and others.</w:t>
+      </w:r>
+    </w:p>
+    <w:p>
+      <w:pPr>
+        <w:pStyle w:val="BodyText"/>
         <w:spacing w:before="6"/>
         <w:rPr>
           <w:sz w:val="22"/>
@@ -5528,6 +5612,7 @@
         <w:ind w:left="135"/>
         <w:rPr>
           <w:i/>
+          <w:spacing w:val="-5"/>
           <w:sz w:val="16"/>
         </w:rPr>
       </w:pPr>
@@ -5542,12 +5627,76 @@
     </w:p>
     <w:p>
       <w:pPr>
+        <w:spacing w:line="177" w:lineRule="exact"/>
+        <w:ind w:left="135"/>
+        <w:rPr>
+          <w:i/>
+          <w:spacing w:val="-5"/>
+          <w:sz w:val="16"/>
+        </w:rPr>
+      </w:pPr>
+    </w:p>
+    <w:p>
+      <w:pPr>
+        <w:spacing w:line="177" w:lineRule="exact"/>
+        <w:ind w:left="135"/>
+        <w:rPr>
+          <w:i/>
+          <w:spacing w:val="-5"/>
+          <w:sz w:val="16"/>
+        </w:rPr>
+      </w:pPr>
+    </w:p>
+    <w:p>
+      <w:pPr>
+        <w:spacing w:line="177" w:lineRule="exact"/>
+        <w:rPr>
+          <w:i/>
+          <w:sz w:val="16"/>
+        </w:rPr>
+      </w:pPr>
+      <w:r>
+        <w:rPr>
+          <w:rStyle w:val="markedcontent"/>
+        </w:rPr>
+        <w:t>R</w:t>
+      </w:r>
+      <w:r>
+        <w:rPr>
+          <w:rStyle w:val="markedcontent"/>
+        </w:rPr>
+        <w:t>esearch topics should include:</w:t>
+      </w:r>
+    </w:p>
+    <w:p>
+      <w:pPr>
         <w:pStyle w:val="BodyText"/>
         <w:spacing w:before="6"/>
         <w:rPr>
           <w:sz w:val="22"/>
         </w:rPr>
       </w:pPr>
+      <w:r>
+        <w:rPr>
+          <w:rStyle w:val="markedcontent"/>
+        </w:rPr>
+        <w:t>“</w:t>
+      </w:r>
+      <w:r>
+        <w:rPr>
+          <w:rStyle w:val="markedcontent"/>
+        </w:rPr>
+        <w:t>What packages are sold the most by 4 and 5 star hotels”. And other topics about packages and</w:t>
+      </w:r>
+      <w:r>
+        <w:br/>
+      </w:r>
+      <w:r>
+        <w:rPr>
+          <w:rStyle w:val="markedcontent"/>
+        </w:rPr>
+        <w:t>hotels.</w:t>
+      </w:r>
     </w:p>
     <w:p>
       <w:pPr>

</xml_diff>